<commit_message>
Social Media Messaging Data Model
</commit_message>
<xml_diff>
--- a/Design3- Uber Transportation/Documentation.docx
+++ b/Design3- Uber Transportation/Documentation.docx
@@ -14,21 +14,7 @@
         <w:rPr>
           <w:lang w:val="en-US"/>
         </w:rPr>
-        <w:t xml:space="preserve">Data </w:t>
-      </w:r>
-      <w:proofErr w:type="gramStart"/>
-      <w:r>
-        <w:rPr>
-          <w:lang w:val="en-US"/>
-        </w:rPr>
-        <w:t>Model:-</w:t>
-      </w:r>
-      <w:proofErr w:type="gramEnd"/>
-      <w:r>
-        <w:rPr>
-          <w:lang w:val="en-US"/>
-        </w:rPr>
-        <w:t xml:space="preserve"> Uber Transportation</w:t>
+        <w:t>Data Model:- Uber Transportation</w:t>
       </w:r>
     </w:p>
     <w:p>
@@ -164,23 +150,13 @@
                 <w:lang w:val="en-US"/>
               </w:rPr>
             </w:pPr>
-            <w:proofErr w:type="gramStart"/>
-            <w:r>
-              <w:rPr>
-                <w:sz w:val="28"/>
-                <w:szCs w:val="28"/>
-                <w:lang w:val="en-US"/>
-              </w:rPr>
-              <w:t>VARCHAR(</w:t>
-            </w:r>
-            <w:proofErr w:type="gramEnd"/>
-            <w:r>
-              <w:rPr>
-                <w:sz w:val="28"/>
-                <w:szCs w:val="28"/>
-                <w:lang w:val="en-US"/>
-              </w:rPr>
-              <w:t>100)</w:t>
+            <w:r>
+              <w:rPr>
+                <w:sz w:val="28"/>
+                <w:szCs w:val="28"/>
+                <w:lang w:val="en-US"/>
+              </w:rPr>
+              <w:t>VARCHAR(100)</w:t>
             </w:r>
           </w:p>
         </w:tc>
@@ -225,23 +201,13 @@
                 <w:lang w:val="en-US"/>
               </w:rPr>
             </w:pPr>
-            <w:proofErr w:type="gramStart"/>
-            <w:r>
-              <w:rPr>
-                <w:sz w:val="28"/>
-                <w:szCs w:val="28"/>
-                <w:lang w:val="en-US"/>
-              </w:rPr>
-              <w:t>VARCHAR(</w:t>
-            </w:r>
-            <w:proofErr w:type="gramEnd"/>
-            <w:r>
-              <w:rPr>
-                <w:sz w:val="28"/>
-                <w:szCs w:val="28"/>
-                <w:lang w:val="en-US"/>
-              </w:rPr>
-              <w:t>100)</w:t>
+            <w:r>
+              <w:rPr>
+                <w:sz w:val="28"/>
+                <w:szCs w:val="28"/>
+                <w:lang w:val="en-US"/>
+              </w:rPr>
+              <w:t>VARCHAR(100)</w:t>
             </w:r>
           </w:p>
         </w:tc>
@@ -293,6 +259,57 @@
                 <w:lang w:val="en-US"/>
               </w:rPr>
               <w:t>ENUM(‘M’,’F’)</w:t>
+            </w:r>
+          </w:p>
+        </w:tc>
+      </w:tr>
+      <w:tr>
+        <w:trPr>
+          <w:trHeight w:val="582"/>
+        </w:trPr>
+        <w:tc>
+          <w:tcPr>
+            <w:tcW w:w="2901" w:type="dxa"/>
+          </w:tcPr>
+          <w:p>
+            <w:pPr>
+              <w:jc w:val="center"/>
+              <w:rPr>
+                <w:sz w:val="28"/>
+                <w:szCs w:val="28"/>
+                <w:lang w:val="en-US"/>
+              </w:rPr>
+            </w:pPr>
+            <w:r>
+              <w:rPr>
+                <w:sz w:val="28"/>
+                <w:szCs w:val="28"/>
+                <w:lang w:val="en-US"/>
+              </w:rPr>
+              <w:t>Mobile Number</w:t>
+            </w:r>
+          </w:p>
+        </w:tc>
+        <w:tc>
+          <w:tcPr>
+            <w:tcW w:w="4324" w:type="dxa"/>
+          </w:tcPr>
+          <w:p>
+            <w:pPr>
+              <w:jc w:val="center"/>
+              <w:rPr>
+                <w:sz w:val="28"/>
+                <w:szCs w:val="28"/>
+                <w:lang w:val="en-US"/>
+              </w:rPr>
+            </w:pPr>
+            <w:r>
+              <w:rPr>
+                <w:sz w:val="28"/>
+                <w:szCs w:val="28"/>
+                <w:lang w:val="en-US"/>
+              </w:rPr>
+              <w:t>Number(10,0)</w:t>
             </w:r>
           </w:p>
         </w:tc>
@@ -403,15 +420,7 @@
                 <w:szCs w:val="28"/>
                 <w:lang w:val="en-US"/>
               </w:rPr>
-              <w:t>DRIVER</w:t>
-            </w:r>
-            <w:r>
-              <w:rPr>
-                <w:sz w:val="28"/>
-                <w:szCs w:val="28"/>
-                <w:lang w:val="en-US"/>
-              </w:rPr>
-              <w:t>_ID</w:t>
+              <w:t>DRIVER_ID</w:t>
             </w:r>
           </w:p>
         </w:tc>
@@ -479,23 +488,13 @@
                 <w:lang w:val="en-US"/>
               </w:rPr>
             </w:pPr>
-            <w:proofErr w:type="gramStart"/>
-            <w:r>
-              <w:rPr>
-                <w:sz w:val="28"/>
-                <w:szCs w:val="28"/>
-                <w:lang w:val="en-US"/>
-              </w:rPr>
-              <w:t>VARCHAR(</w:t>
-            </w:r>
-            <w:proofErr w:type="gramEnd"/>
-            <w:r>
-              <w:rPr>
-                <w:sz w:val="28"/>
-                <w:szCs w:val="28"/>
-                <w:lang w:val="en-US"/>
-              </w:rPr>
-              <w:t>25)</w:t>
+            <w:r>
+              <w:rPr>
+                <w:sz w:val="28"/>
+                <w:szCs w:val="28"/>
+                <w:lang w:val="en-US"/>
+              </w:rPr>
+              <w:t>VARCHAR(25)</w:t>
             </w:r>
           </w:p>
         </w:tc>
@@ -540,23 +539,13 @@
                 <w:lang w:val="en-US"/>
               </w:rPr>
             </w:pPr>
-            <w:proofErr w:type="gramStart"/>
-            <w:r>
-              <w:rPr>
-                <w:sz w:val="28"/>
-                <w:szCs w:val="28"/>
-                <w:lang w:val="en-US"/>
-              </w:rPr>
-              <w:t>VARCHAR(</w:t>
-            </w:r>
-            <w:proofErr w:type="gramEnd"/>
-            <w:r>
-              <w:rPr>
-                <w:sz w:val="28"/>
-                <w:szCs w:val="28"/>
-                <w:lang w:val="en-US"/>
-              </w:rPr>
-              <w:t>100)</w:t>
+            <w:r>
+              <w:rPr>
+                <w:sz w:val="28"/>
+                <w:szCs w:val="28"/>
+                <w:lang w:val="en-US"/>
+              </w:rPr>
+              <w:t>VARCHAR(100)</w:t>
             </w:r>
           </w:p>
         </w:tc>
@@ -601,23 +590,13 @@
                 <w:lang w:val="en-US"/>
               </w:rPr>
             </w:pPr>
-            <w:proofErr w:type="gramStart"/>
-            <w:r>
-              <w:rPr>
-                <w:sz w:val="28"/>
-                <w:szCs w:val="28"/>
-                <w:lang w:val="en-US"/>
-              </w:rPr>
-              <w:t>VARCHAR(</w:t>
-            </w:r>
-            <w:proofErr w:type="gramEnd"/>
-            <w:r>
-              <w:rPr>
-                <w:sz w:val="28"/>
-                <w:szCs w:val="28"/>
-                <w:lang w:val="en-US"/>
-              </w:rPr>
-              <w:t>100)</w:t>
+            <w:r>
+              <w:rPr>
+                <w:sz w:val="28"/>
+                <w:szCs w:val="28"/>
+                <w:lang w:val="en-US"/>
+              </w:rPr>
+              <w:t>VARCHAR(100)</w:t>
             </w:r>
           </w:p>
         </w:tc>
@@ -669,6 +648,57 @@
                 <w:lang w:val="en-US"/>
               </w:rPr>
               <w:t>ENUM(‘M’,’F’)</w:t>
+            </w:r>
+          </w:p>
+        </w:tc>
+      </w:tr>
+      <w:tr>
+        <w:trPr>
+          <w:trHeight w:val="582"/>
+        </w:trPr>
+        <w:tc>
+          <w:tcPr>
+            <w:tcW w:w="2901" w:type="dxa"/>
+          </w:tcPr>
+          <w:p>
+            <w:pPr>
+              <w:jc w:val="center"/>
+              <w:rPr>
+                <w:sz w:val="28"/>
+                <w:szCs w:val="28"/>
+                <w:lang w:val="en-US"/>
+              </w:rPr>
+            </w:pPr>
+            <w:r>
+              <w:rPr>
+                <w:sz w:val="28"/>
+                <w:szCs w:val="28"/>
+                <w:lang w:val="en-US"/>
+              </w:rPr>
+              <w:t>Phone Number</w:t>
+            </w:r>
+          </w:p>
+        </w:tc>
+        <w:tc>
+          <w:tcPr>
+            <w:tcW w:w="4324" w:type="dxa"/>
+          </w:tcPr>
+          <w:p>
+            <w:pPr>
+              <w:jc w:val="center"/>
+              <w:rPr>
+                <w:sz w:val="28"/>
+                <w:szCs w:val="28"/>
+                <w:lang w:val="en-US"/>
+              </w:rPr>
+            </w:pPr>
+            <w:r>
+              <w:rPr>
+                <w:sz w:val="28"/>
+                <w:szCs w:val="28"/>
+                <w:lang w:val="en-US"/>
+              </w:rPr>
+              <w:t>Number(10,0)</w:t>
             </w:r>
           </w:p>
         </w:tc>
@@ -817,23 +847,7 @@
                 <w:szCs w:val="28"/>
                 <w:lang w:val="en-US"/>
               </w:rPr>
-              <w:t>FOREIGN</w:t>
-            </w:r>
-            <w:r>
-              <w:rPr>
-                <w:sz w:val="28"/>
-                <w:szCs w:val="28"/>
-                <w:lang w:val="en-US"/>
-              </w:rPr>
-              <w:t xml:space="preserve"> KEY</w:t>
-            </w:r>
-            <w:r>
-              <w:rPr>
-                <w:sz w:val="28"/>
-                <w:szCs w:val="28"/>
-                <w:lang w:val="en-US"/>
-              </w:rPr>
-              <w:t xml:space="preserve"> REFERENCE USER DIM</w:t>
+              <w:t>FOREIGN KEY REFERENCE USER DIM</w:t>
             </w:r>
           </w:p>
         </w:tc>
@@ -878,23 +892,13 @@
                 <w:lang w:val="en-US"/>
               </w:rPr>
             </w:pPr>
-            <w:proofErr w:type="gramStart"/>
-            <w:r>
-              <w:rPr>
-                <w:sz w:val="28"/>
-                <w:szCs w:val="28"/>
-                <w:lang w:val="en-US"/>
-              </w:rPr>
-              <w:t>VARCHAR(</w:t>
-            </w:r>
-            <w:proofErr w:type="gramEnd"/>
-            <w:r>
-              <w:rPr>
-                <w:sz w:val="28"/>
-                <w:szCs w:val="28"/>
-                <w:lang w:val="en-US"/>
-              </w:rPr>
-              <w:t>100)</w:t>
+            <w:r>
+              <w:rPr>
+                <w:sz w:val="28"/>
+                <w:szCs w:val="28"/>
+                <w:lang w:val="en-US"/>
+              </w:rPr>
+              <w:t>VARCHAR(100)</w:t>
             </w:r>
           </w:p>
         </w:tc>
@@ -922,6 +926,7 @@
                 <w:szCs w:val="28"/>
                 <w:lang w:val="en-US"/>
               </w:rPr>
+              <w:lastRenderedPageBreak/>
               <w:t>LOCATION_ID</w:t>
             </w:r>
           </w:p>
@@ -939,23 +944,13 @@
                 <w:lang w:val="en-US"/>
               </w:rPr>
             </w:pPr>
-            <w:proofErr w:type="gramStart"/>
-            <w:r>
-              <w:rPr>
-                <w:sz w:val="28"/>
-                <w:szCs w:val="28"/>
-                <w:lang w:val="en-US"/>
-              </w:rPr>
-              <w:t>NUMBER(</w:t>
-            </w:r>
-            <w:proofErr w:type="gramEnd"/>
-            <w:r>
-              <w:rPr>
-                <w:sz w:val="28"/>
-                <w:szCs w:val="28"/>
-                <w:lang w:val="en-US"/>
-              </w:rPr>
-              <w:t>7,6)</w:t>
+            <w:r>
+              <w:rPr>
+                <w:sz w:val="28"/>
+                <w:szCs w:val="28"/>
+                <w:lang w:val="en-US"/>
+              </w:rPr>
+              <w:t>NUMBER(7,6)</w:t>
             </w:r>
           </w:p>
         </w:tc>
@@ -972,7 +967,6 @@
         <w:rPr>
           <w:lang w:val="en-US"/>
         </w:rPr>
-        <w:lastRenderedPageBreak/>
         <w:t>LOCATION DIM</w:t>
       </w:r>
     </w:p>
@@ -1077,23 +1071,13 @@
                 <w:lang w:val="en-US"/>
               </w:rPr>
             </w:pPr>
-            <w:proofErr w:type="gramStart"/>
-            <w:r>
-              <w:rPr>
-                <w:sz w:val="28"/>
-                <w:szCs w:val="28"/>
-                <w:lang w:val="en-US"/>
-              </w:rPr>
-              <w:t>VARCHAR(</w:t>
-            </w:r>
-            <w:proofErr w:type="gramEnd"/>
-            <w:r>
-              <w:rPr>
-                <w:sz w:val="28"/>
-                <w:szCs w:val="28"/>
-                <w:lang w:val="en-US"/>
-              </w:rPr>
-              <w:t>100)</w:t>
+            <w:r>
+              <w:rPr>
+                <w:sz w:val="28"/>
+                <w:szCs w:val="28"/>
+                <w:lang w:val="en-US"/>
+              </w:rPr>
+              <w:t>VARCHAR(100)</w:t>
             </w:r>
           </w:p>
         </w:tc>
@@ -1138,23 +1122,13 @@
                 <w:lang w:val="en-US"/>
               </w:rPr>
             </w:pPr>
-            <w:proofErr w:type="gramStart"/>
-            <w:r>
-              <w:rPr>
-                <w:sz w:val="28"/>
-                <w:szCs w:val="28"/>
-                <w:lang w:val="en-US"/>
-              </w:rPr>
-              <w:t>VARCHAR(</w:t>
-            </w:r>
-            <w:proofErr w:type="gramEnd"/>
-            <w:r>
-              <w:rPr>
-                <w:sz w:val="28"/>
-                <w:szCs w:val="28"/>
-                <w:lang w:val="en-US"/>
-              </w:rPr>
-              <w:t>100)</w:t>
+            <w:r>
+              <w:rPr>
+                <w:sz w:val="28"/>
+                <w:szCs w:val="28"/>
+                <w:lang w:val="en-US"/>
+              </w:rPr>
+              <w:t>VARCHAR(100)</w:t>
             </w:r>
           </w:p>
         </w:tc>
@@ -1341,23 +1315,13 @@
                 <w:lang w:val="en-US"/>
               </w:rPr>
             </w:pPr>
-            <w:proofErr w:type="gramStart"/>
-            <w:r>
-              <w:rPr>
-                <w:sz w:val="28"/>
-                <w:szCs w:val="28"/>
-                <w:lang w:val="en-US"/>
-              </w:rPr>
-              <w:t>NUMBER(</w:t>
-            </w:r>
-            <w:proofErr w:type="gramEnd"/>
-            <w:r>
-              <w:rPr>
-                <w:sz w:val="28"/>
-                <w:szCs w:val="28"/>
-                <w:lang w:val="en-US"/>
-              </w:rPr>
-              <w:t>7,7)</w:t>
+            <w:r>
+              <w:rPr>
+                <w:sz w:val="28"/>
+                <w:szCs w:val="28"/>
+                <w:lang w:val="en-US"/>
+              </w:rPr>
+              <w:t>NUMBER(7,7)</w:t>
             </w:r>
           </w:p>
         </w:tc>
@@ -1385,15 +1349,7 @@
                 <w:szCs w:val="28"/>
                 <w:lang w:val="en-US"/>
               </w:rPr>
-              <w:t>L</w:t>
-            </w:r>
-            <w:r>
-              <w:rPr>
-                <w:sz w:val="28"/>
-                <w:szCs w:val="28"/>
-                <w:lang w:val="en-US"/>
-              </w:rPr>
-              <w:t>ONGITUDE</w:t>
+              <w:t>LONGITUDE</w:t>
             </w:r>
           </w:p>
         </w:tc>
@@ -1410,23 +1366,13 @@
                 <w:lang w:val="en-US"/>
               </w:rPr>
             </w:pPr>
-            <w:proofErr w:type="gramStart"/>
-            <w:r>
-              <w:rPr>
-                <w:sz w:val="28"/>
-                <w:szCs w:val="28"/>
-                <w:lang w:val="en-US"/>
-              </w:rPr>
-              <w:t>NUMBER(</w:t>
-            </w:r>
-            <w:proofErr w:type="gramEnd"/>
-            <w:r>
-              <w:rPr>
-                <w:sz w:val="28"/>
-                <w:szCs w:val="28"/>
-                <w:lang w:val="en-US"/>
-              </w:rPr>
-              <w:t>7,7)</w:t>
+            <w:r>
+              <w:rPr>
+                <w:sz w:val="28"/>
+                <w:szCs w:val="28"/>
+                <w:lang w:val="en-US"/>
+              </w:rPr>
+              <w:t>NUMBER(7,7)</w:t>
             </w:r>
           </w:p>
         </w:tc>
@@ -1613,23 +1559,13 @@
                 <w:lang w:val="en-US"/>
               </w:rPr>
             </w:pPr>
-            <w:proofErr w:type="gramStart"/>
-            <w:r>
-              <w:rPr>
-                <w:sz w:val="28"/>
-                <w:szCs w:val="28"/>
-                <w:lang w:val="en-US"/>
-              </w:rPr>
-              <w:t>VARCHAR(</w:t>
-            </w:r>
-            <w:proofErr w:type="gramEnd"/>
-            <w:r>
-              <w:rPr>
-                <w:sz w:val="28"/>
-                <w:szCs w:val="28"/>
-                <w:lang w:val="en-US"/>
-              </w:rPr>
-              <w:t>100)</w:t>
+            <w:r>
+              <w:rPr>
+                <w:sz w:val="28"/>
+                <w:szCs w:val="28"/>
+                <w:lang w:val="en-US"/>
+              </w:rPr>
+              <w:t>VARCHAR(100)</w:t>
             </w:r>
           </w:p>
         </w:tc>
@@ -1674,23 +1610,13 @@
                 <w:lang w:val="en-US"/>
               </w:rPr>
             </w:pPr>
-            <w:proofErr w:type="gramStart"/>
-            <w:r>
-              <w:rPr>
-                <w:sz w:val="28"/>
-                <w:szCs w:val="28"/>
-                <w:lang w:val="en-US"/>
-              </w:rPr>
-              <w:t>ENUM(</w:t>
-            </w:r>
-            <w:proofErr w:type="gramEnd"/>
-            <w:r>
-              <w:rPr>
-                <w:sz w:val="28"/>
-                <w:szCs w:val="28"/>
-                <w:lang w:val="en-US"/>
-              </w:rPr>
-              <w:t>‘Available’,</w:t>
+            <w:r>
+              <w:rPr>
+                <w:sz w:val="28"/>
+                <w:szCs w:val="28"/>
+                <w:lang w:val="en-US"/>
+              </w:rPr>
+              <w:t>ENUM(‘Available’,</w:t>
             </w:r>
             <w:r>
               <w:rPr>
@@ -2206,33 +2132,7 @@
                 <w:szCs w:val="28"/>
                 <w:lang w:val="en-US"/>
               </w:rPr>
-              <w:t xml:space="preserve">FOREIGN KEY </w:t>
-            </w:r>
-            <w:proofErr w:type="gramStart"/>
-            <w:r>
-              <w:rPr>
-                <w:sz w:val="28"/>
-                <w:szCs w:val="28"/>
-                <w:lang w:val="en-US"/>
-              </w:rPr>
-              <w:t>REFERENCES</w:t>
-            </w:r>
-            <w:proofErr w:type="gramEnd"/>
-            <w:r>
-              <w:rPr>
-                <w:sz w:val="28"/>
-                <w:szCs w:val="28"/>
-                <w:lang w:val="en-US"/>
-              </w:rPr>
-              <w:t xml:space="preserve"> </w:t>
-            </w:r>
-            <w:r>
-              <w:rPr>
-                <w:sz w:val="28"/>
-                <w:szCs w:val="28"/>
-                <w:lang w:val="en-US"/>
-              </w:rPr>
-              <w:t>LOCATION_DIM</w:t>
+              <w:t>FOREIGN KEY REFERENCES LOCATION_DIM</w:t>
             </w:r>
           </w:p>
         </w:tc>
@@ -2334,15 +2234,7 @@
                 <w:szCs w:val="28"/>
                 <w:lang w:val="en-US"/>
               </w:rPr>
-              <w:t xml:space="preserve">FOREIGN KEY REFERENCES </w:t>
-            </w:r>
-            <w:r>
-              <w:rPr>
-                <w:sz w:val="28"/>
-                <w:szCs w:val="28"/>
-                <w:lang w:val="en-US"/>
-              </w:rPr>
-              <w:t>PAYMENT_DIM</w:t>
+              <w:t>FOREIGN KEY REFERENCES PAYMENT_DIM</w:t>
             </w:r>
           </w:p>
         </w:tc>
@@ -2468,15 +2360,7 @@
                 <w:szCs w:val="28"/>
                 <w:lang w:val="en-US"/>
               </w:rPr>
-              <w:t>PRIMARY KE</w:t>
-            </w:r>
-            <w:r>
-              <w:rPr>
-                <w:sz w:val="28"/>
-                <w:szCs w:val="28"/>
-                <w:lang w:val="en-US"/>
-              </w:rPr>
-              <w:t>Y</w:t>
+              <w:t>PRIMARY KEY</w:t>
             </w:r>
           </w:p>
         </w:tc>
@@ -2572,23 +2456,13 @@
                 <w:lang w:val="en-US"/>
               </w:rPr>
             </w:pPr>
-            <w:proofErr w:type="gramStart"/>
-            <w:r>
-              <w:rPr>
-                <w:sz w:val="28"/>
-                <w:szCs w:val="28"/>
-                <w:lang w:val="en-US"/>
-              </w:rPr>
-              <w:t>NUMBER(</w:t>
-            </w:r>
-            <w:proofErr w:type="gramEnd"/>
-            <w:r>
-              <w:rPr>
-                <w:sz w:val="28"/>
-                <w:szCs w:val="28"/>
-                <w:lang w:val="en-US"/>
-              </w:rPr>
-              <w:t>100,0)</w:t>
+            <w:r>
+              <w:rPr>
+                <w:sz w:val="28"/>
+                <w:szCs w:val="28"/>
+                <w:lang w:val="en-US"/>
+              </w:rPr>
+              <w:t>NUMBER(100,0)</w:t>
             </w:r>
           </w:p>
         </w:tc>
@@ -2715,25 +2589,7 @@
                 <w:szCs w:val="28"/>
                 <w:lang w:val="en-US"/>
               </w:rPr>
-              <w:t>ENUM(‘CASH’,’UPI’,’DC</w:t>
-            </w:r>
-            <w:proofErr w:type="gramStart"/>
-            <w:r>
-              <w:rPr>
-                <w:sz w:val="28"/>
-                <w:szCs w:val="28"/>
-                <w:lang w:val="en-US"/>
-              </w:rPr>
-              <w:t>’,CC</w:t>
-            </w:r>
-            <w:proofErr w:type="gramEnd"/>
-            <w:r>
-              <w:rPr>
-                <w:sz w:val="28"/>
-                <w:szCs w:val="28"/>
-                <w:lang w:val="en-US"/>
-              </w:rPr>
-              <w:t>’)</w:t>
+              <w:t>ENUM(‘CASH’,’UPI’,’DC’,CC’)</w:t>
             </w:r>
           </w:p>
         </w:tc>
@@ -2831,23 +2687,7 @@
           <w:sz w:val="28"/>
           <w:szCs w:val="28"/>
         </w:rPr>
-        <w:t xml:space="preserve">USER_RIDE_BOOKMARK_DIM - This table stores information about the bookmarks created by users for their frequently </w:t>
-      </w:r>
-      <w:r>
-        <w:rPr>
-          <w:rFonts w:ascii="Calibri" w:hAnsi="Calibri" w:cs="Calibri"/>
-          <w:sz w:val="28"/>
-          <w:szCs w:val="28"/>
-        </w:rPr>
-        <w:t>travelled</w:t>
-      </w:r>
-      <w:r>
-        <w:rPr>
-          <w:rFonts w:ascii="Calibri" w:hAnsi="Calibri" w:cs="Calibri"/>
-          <w:sz w:val="28"/>
-          <w:szCs w:val="28"/>
-        </w:rPr>
-        <w:t xml:space="preserve"> locations</w:t>
+        <w:t>USER_RIDE_BOOKMARK_DIM - This table stores information about the bookmarks created by users for their frequently travelled locations</w:t>
       </w:r>
     </w:p>
     <w:p>
@@ -3054,15 +2894,7 @@
           <w:sz w:val="28"/>
           <w:szCs w:val="28"/>
         </w:rPr>
-        <w:t>A</w:t>
-      </w:r>
-      <w:r>
-        <w:rPr>
-          <w:rFonts w:ascii="Calibri" w:hAnsi="Calibri" w:cs="Calibri"/>
-          <w:sz w:val="28"/>
-          <w:szCs w:val="28"/>
-        </w:rPr>
-        <w:t xml:space="preserve"> user requests a ride through the ride-hailing app. The app records the user's ID and location, and sends a request to available drivers in the area. If a driver accepts the request, the app records the driver's ID and location, and creates a new ride record in the RIDE_DIM table with the user ID, driver ID, start location ID, and ride date.</w:t>
+        <w:t>A user requests a ride through the ride-hailing app. The app records the user's ID and location, and sends a request to available drivers in the area. If a driver accepts the request, the app records the driver's ID and location, and creates a new ride record in the RIDE_DIM table with the user ID, driver ID, start location ID, and ride date.</w:t>
       </w:r>
     </w:p>
     <w:p>

</xml_diff>